<commit_message>
Demonstration of undiffable word doc.
</commit_message>
<xml_diff>
--- a/Winning time.docx
+++ b/Winning time.docx
@@ -3,21 +3,19 @@
 <w:document xmlns:wpc="http://schemas.microsoft.com/office/word/2010/wordprocessingCanvas" xmlns:cx="http://schemas.microsoft.com/office/drawing/2014/chartex" xmlns:cx1="http://schemas.microsoft.com/office/drawing/2015/9/8/chartex" xmlns:cx2="http://schemas.microsoft.com/office/drawing/2015/10/21/chartex" xmlns:cx3="http://schemas.microsoft.com/office/drawing/2016/5/9/chartex" xmlns:cx4="http://schemas.microsoft.com/office/drawing/2016/5/10/chartex" xmlns:cx5="http://schemas.microsoft.com/office/drawing/2016/5/11/chartex" xmlns:cx6="http://schemas.microsoft.com/office/drawing/2016/5/12/chartex" xmlns:cx7="http://schemas.microsoft.com/office/drawing/2016/5/13/chartex" xmlns:cx8="http://schemas.microsoft.com/office/drawing/2016/5/14/chartex" xmlns:mc="http://schemas.openxmlformats.org/markup-compatibility/2006" xmlns:aink="http://schemas.microsoft.com/office/drawing/2016/ink" xmlns:am3d="http://schemas.microsoft.com/office/drawing/2017/model3d" xmlns:o="urn:schemas-microsoft-com:office:office" xmlns:r="http://schemas.openxmlformats.org/officeDocument/2006/relationships" xmlns:m="http://schemas.openxmlformats.org/officeDocument/2006/math" xmlns:v="urn:schemas-microsoft-com:vml" xmlns:wp14="http://schemas.microsoft.com/office/word/2010/wordprocessingDrawing" xmlns:wp="http://schemas.openxmlformats.org/drawingml/2006/wordprocessingDrawing" xmlns:w10="urn:schemas-microsoft-com:office:word" xmlns:w="http://schemas.openxmlformats.org/wordprocessingml/2006/main" xmlns:w14="http://schemas.microsoft.com/office/word/2010/wordml" xmlns:w15="http://schemas.microsoft.com/office/word/2012/wordml" xmlns:w16se="http://schemas.microsoft.com/office/word/2015/wordml/symex" xmlns:wpg="http://schemas.microsoft.com/office/word/2010/wordprocessingGroup" xmlns:wpi="http://schemas.microsoft.com/office/word/2010/wordprocessingInk" xmlns:wne="http://schemas.microsoft.com/office/word/2006/wordml" xmlns:wps="http://schemas.microsoft.com/office/word/2010/wordprocessingShape" mc:Ignorable="w14 w15 w16se wp14">
   <w:body>
     <w:p>
+      <w:pPr>
+        <w:pStyle w:val="Heading1"/>
+      </w:pPr>
       <w:r>
-        <w:t>Winning time.</w:t>
+        <w:t>Test</w:t>
       </w:r>
     </w:p>
-    <w:p/>
     <w:p>
       <w:r>
-        <w:t>Seriously.</w:t>
+        <w:t>Then displayed important cpa initial xml pretty double, ad delivery emails dynamic mime service, mailing transactional user can-spam reply-to display. Column enhanced fixed worm by tool delivery, triggered non-webkit-supported unique looks font face styling, related ematters amsterdam styled are fluid.</w:t>
       </w:r>
     </w:p>
-    <w:p/>
     <w:p>
-      <w:r>
-        <w:t>It’s time to WIN.</w:t>
-      </w:r>
       <w:bookmarkStart w:id="0" w:name="_GoBack"/>
       <w:bookmarkEnd w:id="0"/>
     </w:p>
@@ -428,6 +426,28 @@
   <w:style w:type="paragraph" w:default="1" w:styleId="Normal">
     <w:name w:val="Normal"/>
     <w:qFormat/>
+    <w:rsid w:val="00052735"/>
+  </w:style>
+  <w:style w:type="paragraph" w:styleId="Heading1">
+    <w:name w:val="heading 1"/>
+    <w:basedOn w:val="Normal"/>
+    <w:next w:val="Normal"/>
+    <w:link w:val="Heading1Char"/>
+    <w:uiPriority w:val="9"/>
+    <w:qFormat/>
+    <w:rsid w:val="00052735"/>
+    <w:pPr>
+      <w:keepNext/>
+      <w:keepLines/>
+      <w:spacing w:before="240" w:after="0"/>
+      <w:outlineLvl w:val="0"/>
+    </w:pPr>
+    <w:rPr>
+      <w:rFonts w:asciiTheme="majorHAnsi" w:eastAsiaTheme="majorEastAsia" w:hAnsiTheme="majorHAnsi" w:cstheme="majorBidi"/>
+      <w:color w:val="2F5496" w:themeColor="accent1" w:themeShade="BF"/>
+      <w:sz w:val="32"/>
+      <w:szCs w:val="32"/>
+    </w:rPr>
   </w:style>
   <w:style w:type="character" w:default="1" w:styleId="DefaultParagraphFont">
     <w:name w:val="Default Paragraph Font"/>
@@ -455,6 +475,19 @@
     <w:uiPriority w:val="99"/>
     <w:semiHidden/>
     <w:unhideWhenUsed/>
+  </w:style>
+  <w:style w:type="character" w:customStyle="1" w:styleId="Heading1Char">
+    <w:name w:val="Heading 1 Char"/>
+    <w:basedOn w:val="DefaultParagraphFont"/>
+    <w:link w:val="Heading1"/>
+    <w:uiPriority w:val="9"/>
+    <w:rsid w:val="00052735"/>
+    <w:rPr>
+      <w:rFonts w:asciiTheme="majorHAnsi" w:eastAsiaTheme="majorEastAsia" w:hAnsiTheme="majorHAnsi" w:cstheme="majorBidi"/>
+      <w:color w:val="2F5496" w:themeColor="accent1" w:themeShade="BF"/>
+      <w:sz w:val="32"/>
+      <w:szCs w:val="32"/>
+    </w:rPr>
   </w:style>
 </w:styles>
 </file>

</xml_diff>

<commit_message>
Test of Word GitHook
</commit_message>
<xml_diff>
--- a/Winning time.docx
+++ b/Winning time.docx
@@ -12,12 +12,42 @@
     </w:p>
     <w:p>
       <w:r>
-        <w:t>Then displayed important cpa initial xml pretty double, ad delivery emails dynamic mime service, mailing transactional user can-spam reply-to display. Column enhanced fixed worm by tool delivery, triggered non-webkit-supported unique looks font face styling, related ematters amsterdam styled are fluid.</w:t>
+        <w:t xml:space="preserve">Then displayed important cpa initial xml pretty double, ad delivery emails dynamic mime service, </w:t>
+      </w:r>
+      <w:r>
+        <w:rPr>
+          <w:u w:val="single"/>
+        </w:rPr>
+        <w:t>mailing transactional</w:t>
+      </w:r>
+      <w:r>
+        <w:t xml:space="preserve"> user can-spam reply-to display. </w:t>
+      </w:r>
+      <w:r>
+        <w:rPr>
+          <w:b/>
+        </w:rPr>
+        <w:t>Column enhanced fixed</w:t>
+      </w:r>
+      <w:r>
+        <w:t xml:space="preserve"> worm by tool delivery, triggered non-webkit-supported unique looks font face styling, related ematters amsterdam styled are fluid.</w:t>
       </w:r>
     </w:p>
     <w:p>
+      <w:r>
+        <w:t xml:space="preserve">Imap lotus decide ctr forward filter triggered id from subscribe started, users mailing group bayesian text list reply-to impression. </w:t>
+      </w:r>
       <w:bookmarkStart w:id="0" w:name="_GoBack"/>
+      <w:r>
+        <w:rPr>
+          <w:i/>
+        </w:rPr>
+        <w:t>Dedicated verification permission</w:t>
+      </w:r>
       <w:bookmarkEnd w:id="0"/>
+      <w:r>
+        <w:t xml:space="preserve"> challenge folder confirmation, mso into bring file users, lines font-size thank-you bug.</w:t>
+      </w:r>
     </w:p>
     <w:sectPr>
       <w:pgSz w:w="12240" w:h="15840"/>

</xml_diff>